<commit_message>
adicionado arquitetura inicial no backlog
</commit_message>
<xml_diff>
--- a/doc/1. Product Backlog.docx
+++ b/doc/1. Product Backlog.docx
@@ -1,6 +1,6 @@
 
 <file path=word/document.xml><?xml version="1.0" encoding="utf-8"?>
-<w:document xmlns:wpc="http://schemas.microsoft.com/office/word/2010/wordprocessingCanvas" xmlns:mo="http://schemas.microsoft.com/office/mac/office/2008/main" xmlns:mc="http://schemas.openxmlformats.org/markup-compatibility/2006" xmlns:mv="urn:schemas-microsoft-com:mac:vml" xmlns:o="urn:schemas-microsoft-com:office:office" xmlns:r="http://schemas.openxmlformats.org/officeDocument/2006/relationships" xmlns:m="http://schemas.openxmlformats.org/officeDocument/2006/math" xmlns:v="urn:schemas-microsoft-com:vml" xmlns:wp14="http://schemas.microsoft.com/office/word/2010/wordprocessingDrawing" xmlns:wp="http://schemas.openxmlformats.org/drawingml/2006/wordprocessingDrawing" xmlns:w10="urn:schemas-microsoft-com:office:word" xmlns:w="http://schemas.openxmlformats.org/wordprocessingml/2006/main" xmlns:w14="http://schemas.microsoft.com/office/word/2010/wordml" xmlns:wpg="http://schemas.microsoft.com/office/word/2010/wordprocessingGroup" xmlns:wpi="http://schemas.microsoft.com/office/word/2010/wordprocessingInk" xmlns:wne="http://schemas.microsoft.com/office/word/2006/wordml" xmlns:wps="http://schemas.microsoft.com/office/word/2010/wordprocessingShape" mc:Ignorable="w14 wp14">
+<w:document xmlns:wpc="http://schemas.microsoft.com/office/word/2010/wordprocessingCanvas" xmlns:mc="http://schemas.openxmlformats.org/markup-compatibility/2006" xmlns:o="urn:schemas-microsoft-com:office:office" xmlns:r="http://schemas.openxmlformats.org/officeDocument/2006/relationships" xmlns:m="http://schemas.openxmlformats.org/officeDocument/2006/math" xmlns:v="urn:schemas-microsoft-com:vml" xmlns:wp14="http://schemas.microsoft.com/office/word/2010/wordprocessingDrawing" xmlns:wp="http://schemas.openxmlformats.org/drawingml/2006/wordprocessingDrawing" xmlns:w10="urn:schemas-microsoft-com:office:word" xmlns:w="http://schemas.openxmlformats.org/wordprocessingml/2006/main" xmlns:w14="http://schemas.microsoft.com/office/word/2010/wordml" xmlns:wpg="http://schemas.microsoft.com/office/word/2010/wordprocessingGroup" xmlns:wpi="http://schemas.microsoft.com/office/word/2010/wordprocessingInk" xmlns:wne="http://schemas.microsoft.com/office/word/2006/wordml" xmlns:wps="http://schemas.microsoft.com/office/word/2010/wordprocessingShape" mc:Ignorable="w14 wp14">
   <w:background w:color="FFFFFF"/>
   <w:body>
     <w:p>
@@ -530,9 +530,14 @@
               <w:widowControl w:val="0"/>
               <w:spacing w:line="240" w:lineRule="auto"/>
             </w:pPr>
-            <w:r>
-              <w:t>Gerenciar usuários</w:t>
-            </w:r>
+            <w:bookmarkStart w:id="0" w:name="_GoBack"/>
+            <w:r>
+              <w:rPr>
+                <w:color w:val="FF0000"/>
+              </w:rPr>
+              <w:t>Arquitetura inicial do projeto</w:t>
+            </w:r>
+            <w:bookmarkEnd w:id="0"/>
           </w:p>
         </w:tc>
         <w:tc>
@@ -621,10 +626,8 @@
               <w:spacing w:line="240" w:lineRule="auto"/>
             </w:pPr>
             <w:r>
-              <w:t>Gerenciar perfis de usuários</w:t>
-            </w:r>
-            <w:bookmarkStart w:id="0" w:name="_GoBack"/>
-            <w:bookmarkEnd w:id="0"/>
+              <w:t>Gerenciar usuários</w:t>
+            </w:r>
           </w:p>
         </w:tc>
         <w:tc>
@@ -695,9 +698,6 @@
               <w:widowControl w:val="0"/>
               <w:spacing w:line="240" w:lineRule="auto"/>
             </w:pPr>
-            <w:r>
-              <w:t>R0001</w:t>
-            </w:r>
           </w:p>
         </w:tc>
         <w:tc>
@@ -716,7 +716,7 @@
               <w:spacing w:line="240" w:lineRule="auto"/>
             </w:pPr>
             <w:r>
-              <w:t>Gerenciar projetos</w:t>
+              <w:t>Gerenciar perfis de usuários</w:t>
             </w:r>
           </w:p>
         </w:tc>
@@ -735,9 +735,6 @@
               <w:widowControl w:val="0"/>
               <w:spacing w:line="240" w:lineRule="auto"/>
             </w:pPr>
-            <w:r>
-              <w:t>Ok</w:t>
-            </w:r>
           </w:p>
         </w:tc>
         <w:tc>
@@ -755,9 +752,6 @@
               <w:widowControl w:val="0"/>
               <w:spacing w:line="240" w:lineRule="auto"/>
             </w:pPr>
-            <w:r>
-              <w:t>17 de Abril de 2017</w:t>
-            </w:r>
           </w:p>
         </w:tc>
         <w:tc>
@@ -795,7 +789,7 @@
               <w:spacing w:line="240" w:lineRule="auto"/>
             </w:pPr>
             <w:r>
-              <w:t>R0002</w:t>
+              <w:t>R0001</w:t>
             </w:r>
           </w:p>
         </w:tc>
@@ -815,7 +809,7 @@
               <w:spacing w:line="240" w:lineRule="auto"/>
             </w:pPr>
             <w:r>
-              <w:t>Gerenciar questionários</w:t>
+              <w:t>Gerenciar projetos</w:t>
             </w:r>
           </w:p>
         </w:tc>
@@ -894,7 +888,7 @@
               <w:spacing w:line="240" w:lineRule="auto"/>
             </w:pPr>
             <w:r>
-              <w:t>R0003</w:t>
+              <w:t>R0002</w:t>
             </w:r>
           </w:p>
         </w:tc>
@@ -914,13 +908,8 @@
               <w:spacing w:line="240" w:lineRule="auto"/>
             </w:pPr>
             <w:r>
-              <w:t xml:space="preserve">Gerenciar </w:t>
-            </w:r>
-            <w:proofErr w:type="spellStart"/>
-            <w:r>
-              <w:t>tags</w:t>
-            </w:r>
-            <w:proofErr w:type="spellEnd"/>
+              <w:t>Gerenciar questionários</w:t>
+            </w:r>
           </w:p>
         </w:tc>
         <w:tc>
@@ -939,7 +928,7 @@
               <w:spacing w:line="240" w:lineRule="auto"/>
             </w:pPr>
             <w:r>
-              <w:t>?</w:t>
+              <w:t>Ok</w:t>
             </w:r>
           </w:p>
         </w:tc>
@@ -998,7 +987,7 @@
               <w:spacing w:line="240" w:lineRule="auto"/>
             </w:pPr>
             <w:r>
-              <w:t>R0004</w:t>
+              <w:t>R0003</w:t>
             </w:r>
           </w:p>
         </w:tc>
@@ -1018,8 +1007,13 @@
               <w:spacing w:line="240" w:lineRule="auto"/>
             </w:pPr>
             <w:r>
-              <w:t>Gerenciar questões do questionário</w:t>
-            </w:r>
+              <w:t xml:space="preserve">Gerenciar </w:t>
+            </w:r>
+            <w:proofErr w:type="spellStart"/>
+            <w:r>
+              <w:t>tags</w:t>
+            </w:r>
+            <w:proofErr w:type="spellEnd"/>
           </w:p>
         </w:tc>
         <w:tc>
@@ -1038,7 +1032,7 @@
               <w:spacing w:line="240" w:lineRule="auto"/>
             </w:pPr>
             <w:r>
-              <w:t>Não é a R2?</w:t>
+              <w:t>?</w:t>
             </w:r>
           </w:p>
         </w:tc>
@@ -1097,7 +1091,7 @@
               <w:spacing w:line="240" w:lineRule="auto"/>
             </w:pPr>
             <w:r>
-              <w:t>R0005</w:t>
+              <w:t>R0004</w:t>
             </w:r>
           </w:p>
         </w:tc>
@@ -1117,7 +1111,7 @@
               <w:spacing w:line="240" w:lineRule="auto"/>
             </w:pPr>
             <w:r>
-              <w:t>Gerenciar estatísticas de resposta</w:t>
+              <w:t>Gerenciar questões do questionário</w:t>
             </w:r>
           </w:p>
         </w:tc>
@@ -1136,6 +1130,9 @@
               <w:widowControl w:val="0"/>
               <w:spacing w:line="240" w:lineRule="auto"/>
             </w:pPr>
+            <w:r>
+              <w:t>Não é a R2?</w:t>
+            </w:r>
           </w:p>
         </w:tc>
         <w:tc>
@@ -1193,7 +1190,7 @@
               <w:spacing w:line="240" w:lineRule="auto"/>
             </w:pPr>
             <w:r>
-              <w:t>R0006</w:t>
+              <w:t>R0005</w:t>
             </w:r>
           </w:p>
         </w:tc>
@@ -1213,7 +1210,7 @@
               <w:spacing w:line="240" w:lineRule="auto"/>
             </w:pPr>
             <w:r>
-              <w:t>Relatório de Fluxo de Respostas</w:t>
+              <w:t>Gerenciar estatísticas de resposta</w:t>
             </w:r>
           </w:p>
         </w:tc>
@@ -1289,7 +1286,7 @@
               <w:spacing w:line="240" w:lineRule="auto"/>
             </w:pPr>
             <w:r>
-              <w:t>R0007</w:t>
+              <w:t>R0006</w:t>
             </w:r>
           </w:p>
         </w:tc>
@@ -1309,7 +1306,7 @@
               <w:spacing w:line="240" w:lineRule="auto"/>
             </w:pPr>
             <w:r>
-              <w:t>Relatório de Padrão de Perfil de Usuário</w:t>
+              <w:t>Relatório de Fluxo de Respostas</w:t>
             </w:r>
           </w:p>
         </w:tc>
@@ -1385,7 +1382,7 @@
               <w:spacing w:line="240" w:lineRule="auto"/>
             </w:pPr>
             <w:r>
-              <w:t>R0008</w:t>
+              <w:t>R0007</w:t>
             </w:r>
           </w:p>
         </w:tc>
@@ -1405,7 +1402,7 @@
               <w:spacing w:line="240" w:lineRule="auto"/>
             </w:pPr>
             <w:r>
-              <w:t>Agregador de questões e respostas por padrões e verificação sintática</w:t>
+              <w:t>Relatório de Padrão de Perfil de Usuário</w:t>
             </w:r>
           </w:p>
         </w:tc>
@@ -1481,7 +1478,7 @@
               <w:spacing w:line="240" w:lineRule="auto"/>
             </w:pPr>
             <w:r>
-              <w:t>R0009</w:t>
+              <w:t>R0008</w:t>
             </w:r>
           </w:p>
         </w:tc>
@@ -1500,21 +1497,8 @@
               <w:widowControl w:val="0"/>
               <w:spacing w:line="240" w:lineRule="auto"/>
             </w:pPr>
-            <w:proofErr w:type="spellStart"/>
-            <w:r>
-              <w:t>Relacionador</w:t>
-            </w:r>
-            <w:proofErr w:type="spellEnd"/>
-            <w:r>
-              <w:t xml:space="preserve"> de Requisitos com </w:t>
-            </w:r>
-            <w:proofErr w:type="spellStart"/>
-            <w:r>
-              <w:t>Sprints</w:t>
-            </w:r>
-            <w:proofErr w:type="spellEnd"/>
-            <w:r>
-              <w:t xml:space="preserve"> do Projeto</w:t>
+            <w:r>
+              <w:t>Agregador de questões e respostas por padrões e verificação sintática</w:t>
             </w:r>
           </w:p>
         </w:tc>
@@ -1590,7 +1574,7 @@
               <w:spacing w:line="240" w:lineRule="auto"/>
             </w:pPr>
             <w:r>
-              <w:t>R0010</w:t>
+              <w:t>R0009</w:t>
             </w:r>
           </w:p>
         </w:tc>
@@ -1609,8 +1593,21 @@
               <w:widowControl w:val="0"/>
               <w:spacing w:line="240" w:lineRule="auto"/>
             </w:pPr>
-            <w:r>
-              <w:t xml:space="preserve">Web Services dos demais requisitos </w:t>
+            <w:proofErr w:type="spellStart"/>
+            <w:r>
+              <w:t>Relacionador</w:t>
+            </w:r>
+            <w:proofErr w:type="spellEnd"/>
+            <w:r>
+              <w:t xml:space="preserve"> de Requisitos com </w:t>
+            </w:r>
+            <w:proofErr w:type="spellStart"/>
+            <w:r>
+              <w:t>Sprints</w:t>
+            </w:r>
+            <w:proofErr w:type="spellEnd"/>
+            <w:r>
+              <w:t xml:space="preserve"> do Projeto</w:t>
             </w:r>
           </w:p>
         </w:tc>
@@ -1687,6 +1684,102 @@
             </w:pPr>
             <w:r>
               <w:lastRenderedPageBreak/>
+              <w:t>R0010</w:t>
+            </w:r>
+          </w:p>
+        </w:tc>
+        <w:tc>
+          <w:tcPr>
+            <w:tcW w:w="2400" w:type="dxa"/>
+            <w:tcMar>
+              <w:top w:w="100" w:type="dxa"/>
+              <w:left w:w="100" w:type="dxa"/>
+              <w:bottom w:w="100" w:type="dxa"/>
+              <w:right w:w="100" w:type="dxa"/>
+            </w:tcMar>
+          </w:tcPr>
+          <w:p>
+            <w:pPr>
+              <w:widowControl w:val="0"/>
+              <w:spacing w:line="240" w:lineRule="auto"/>
+            </w:pPr>
+            <w:r>
+              <w:t xml:space="preserve">Web Services dos demais requisitos </w:t>
+            </w:r>
+          </w:p>
+        </w:tc>
+        <w:tc>
+          <w:tcPr>
+            <w:tcW w:w="2340" w:type="dxa"/>
+            <w:tcMar>
+              <w:top w:w="100" w:type="dxa"/>
+              <w:left w:w="100" w:type="dxa"/>
+              <w:bottom w:w="100" w:type="dxa"/>
+              <w:right w:w="100" w:type="dxa"/>
+            </w:tcMar>
+          </w:tcPr>
+          <w:p>
+            <w:pPr>
+              <w:widowControl w:val="0"/>
+              <w:spacing w:line="240" w:lineRule="auto"/>
+            </w:pPr>
+          </w:p>
+        </w:tc>
+        <w:tc>
+          <w:tcPr>
+            <w:tcW w:w="1590" w:type="dxa"/>
+            <w:tcMar>
+              <w:top w:w="100" w:type="dxa"/>
+              <w:left w:w="100" w:type="dxa"/>
+              <w:bottom w:w="100" w:type="dxa"/>
+              <w:right w:w="100" w:type="dxa"/>
+            </w:tcMar>
+          </w:tcPr>
+          <w:p>
+            <w:pPr>
+              <w:widowControl w:val="0"/>
+              <w:spacing w:line="240" w:lineRule="auto"/>
+            </w:pPr>
+            <w:r>
+              <w:t>17 de Abril de 2017</w:t>
+            </w:r>
+          </w:p>
+        </w:tc>
+        <w:tc>
+          <w:tcPr>
+            <w:tcW w:w="1755" w:type="dxa"/>
+            <w:tcMar>
+              <w:top w:w="100" w:type="dxa"/>
+              <w:left w:w="100" w:type="dxa"/>
+              <w:bottom w:w="100" w:type="dxa"/>
+              <w:right w:w="100" w:type="dxa"/>
+            </w:tcMar>
+          </w:tcPr>
+          <w:p>
+            <w:pPr>
+              <w:widowControl w:val="0"/>
+              <w:spacing w:line="240" w:lineRule="auto"/>
+            </w:pPr>
+          </w:p>
+        </w:tc>
+      </w:tr>
+      <w:tr>
+        <w:tc>
+          <w:tcPr>
+            <w:tcW w:w="870" w:type="dxa"/>
+            <w:tcMar>
+              <w:top w:w="100" w:type="dxa"/>
+              <w:left w:w="100" w:type="dxa"/>
+              <w:bottom w:w="100" w:type="dxa"/>
+              <w:right w:w="100" w:type="dxa"/>
+            </w:tcMar>
+          </w:tcPr>
+          <w:p>
+            <w:pPr>
+              <w:widowControl w:val="0"/>
+              <w:spacing w:line="240" w:lineRule="auto"/>
+            </w:pPr>
+            <w:r>
               <w:t>R0011</w:t>
             </w:r>
           </w:p>
@@ -1986,7 +2079,7 @@
 </file>
 
 <file path=word/endnotes.xml><?xml version="1.0" encoding="utf-8"?>
-<w:endnotes xmlns:wpc="http://schemas.microsoft.com/office/word/2010/wordprocessingCanvas" xmlns:mo="http://schemas.microsoft.com/office/mac/office/2008/main" xmlns:mc="http://schemas.openxmlformats.org/markup-compatibility/2006" xmlns:mv="urn:schemas-microsoft-com:mac:vml" xmlns:o="urn:schemas-microsoft-com:office:office" xmlns:r="http://schemas.openxmlformats.org/officeDocument/2006/relationships" xmlns:m="http://schemas.openxmlformats.org/officeDocument/2006/math" xmlns:v="urn:schemas-microsoft-com:vml" xmlns:wp14="http://schemas.microsoft.com/office/word/2010/wordprocessingDrawing" xmlns:wp="http://schemas.openxmlformats.org/drawingml/2006/wordprocessingDrawing" xmlns:w10="urn:schemas-microsoft-com:office:word" xmlns:w="http://schemas.openxmlformats.org/wordprocessingml/2006/main" xmlns:w14="http://schemas.microsoft.com/office/word/2010/wordml" xmlns:wpg="http://schemas.microsoft.com/office/word/2010/wordprocessingGroup" xmlns:wpi="http://schemas.microsoft.com/office/word/2010/wordprocessingInk" xmlns:wne="http://schemas.microsoft.com/office/word/2006/wordml" xmlns:wps="http://schemas.microsoft.com/office/word/2010/wordprocessingShape" mc:Ignorable="w14 wp14">
+<w:endnotes xmlns:wpc="http://schemas.microsoft.com/office/word/2010/wordprocessingCanvas" xmlns:mc="http://schemas.openxmlformats.org/markup-compatibility/2006" xmlns:o="urn:schemas-microsoft-com:office:office" xmlns:r="http://schemas.openxmlformats.org/officeDocument/2006/relationships" xmlns:m="http://schemas.openxmlformats.org/officeDocument/2006/math" xmlns:v="urn:schemas-microsoft-com:vml" xmlns:wp14="http://schemas.microsoft.com/office/word/2010/wordprocessingDrawing" xmlns:wp="http://schemas.openxmlformats.org/drawingml/2006/wordprocessingDrawing" xmlns:w10="urn:schemas-microsoft-com:office:word" xmlns:w="http://schemas.openxmlformats.org/wordprocessingml/2006/main" xmlns:w14="http://schemas.microsoft.com/office/word/2010/wordml" xmlns:wpg="http://schemas.microsoft.com/office/word/2010/wordprocessingGroup" xmlns:wpi="http://schemas.microsoft.com/office/word/2010/wordprocessingInk" xmlns:wne="http://schemas.microsoft.com/office/word/2006/wordml" xmlns:wps="http://schemas.microsoft.com/office/word/2010/wordprocessingShape" mc:Ignorable="w14 wp14">
   <w:endnote w:type="separator" w:id="-1">
     <w:p>
       <w:pPr>
@@ -2011,7 +2104,7 @@
 </file>
 
 <file path=word/footnotes.xml><?xml version="1.0" encoding="utf-8"?>
-<w:footnotes xmlns:wpc="http://schemas.microsoft.com/office/word/2010/wordprocessingCanvas" xmlns:mo="http://schemas.microsoft.com/office/mac/office/2008/main" xmlns:mc="http://schemas.openxmlformats.org/markup-compatibility/2006" xmlns:mv="urn:schemas-microsoft-com:mac:vml" xmlns:o="urn:schemas-microsoft-com:office:office" xmlns:r="http://schemas.openxmlformats.org/officeDocument/2006/relationships" xmlns:m="http://schemas.openxmlformats.org/officeDocument/2006/math" xmlns:v="urn:schemas-microsoft-com:vml" xmlns:wp14="http://schemas.microsoft.com/office/word/2010/wordprocessingDrawing" xmlns:wp="http://schemas.openxmlformats.org/drawingml/2006/wordprocessingDrawing" xmlns:w10="urn:schemas-microsoft-com:office:word" xmlns:w="http://schemas.openxmlformats.org/wordprocessingml/2006/main" xmlns:w14="http://schemas.microsoft.com/office/word/2010/wordml" xmlns:wpg="http://schemas.microsoft.com/office/word/2010/wordprocessingGroup" xmlns:wpi="http://schemas.microsoft.com/office/word/2010/wordprocessingInk" xmlns:wne="http://schemas.microsoft.com/office/word/2006/wordml" xmlns:wps="http://schemas.microsoft.com/office/word/2010/wordprocessingShape" mc:Ignorable="w14 wp14">
+<w:footnotes xmlns:wpc="http://schemas.microsoft.com/office/word/2010/wordprocessingCanvas" xmlns:mc="http://schemas.openxmlformats.org/markup-compatibility/2006" xmlns:o="urn:schemas-microsoft-com:office:office" xmlns:r="http://schemas.openxmlformats.org/officeDocument/2006/relationships" xmlns:m="http://schemas.openxmlformats.org/officeDocument/2006/math" xmlns:v="urn:schemas-microsoft-com:vml" xmlns:wp14="http://schemas.microsoft.com/office/word/2010/wordprocessingDrawing" xmlns:wp="http://schemas.openxmlformats.org/drawingml/2006/wordprocessingDrawing" xmlns:w10="urn:schemas-microsoft-com:office:word" xmlns:w="http://schemas.openxmlformats.org/wordprocessingml/2006/main" xmlns:w14="http://schemas.microsoft.com/office/word/2010/wordml" xmlns:wpg="http://schemas.microsoft.com/office/word/2010/wordprocessingGroup" xmlns:wpi="http://schemas.microsoft.com/office/word/2010/wordprocessingInk" xmlns:wne="http://schemas.microsoft.com/office/word/2006/wordml" xmlns:wps="http://schemas.microsoft.com/office/word/2010/wordprocessingShape" mc:Ignorable="w14 wp14">
   <w:footnote w:type="separator" w:id="-1">
     <w:p>
       <w:pPr>
@@ -2036,7 +2129,7 @@
 </file>
 
 <file path=word/header1.xml><?xml version="1.0" encoding="utf-8"?>
-<w:hdr xmlns:wpc="http://schemas.microsoft.com/office/word/2010/wordprocessingCanvas" xmlns:mo="http://schemas.microsoft.com/office/mac/office/2008/main" xmlns:mc="http://schemas.openxmlformats.org/markup-compatibility/2006" xmlns:mv="urn:schemas-microsoft-com:mac:vml" xmlns:o="urn:schemas-microsoft-com:office:office" xmlns:r="http://schemas.openxmlformats.org/officeDocument/2006/relationships" xmlns:m="http://schemas.openxmlformats.org/officeDocument/2006/math" xmlns:v="urn:schemas-microsoft-com:vml" xmlns:wp14="http://schemas.microsoft.com/office/word/2010/wordprocessingDrawing" xmlns:wp="http://schemas.openxmlformats.org/drawingml/2006/wordprocessingDrawing" xmlns:w10="urn:schemas-microsoft-com:office:word" xmlns:w="http://schemas.openxmlformats.org/wordprocessingml/2006/main" xmlns:w14="http://schemas.microsoft.com/office/word/2010/wordml" xmlns:wpg="http://schemas.microsoft.com/office/word/2010/wordprocessingGroup" xmlns:wpi="http://schemas.microsoft.com/office/word/2010/wordprocessingInk" xmlns:wne="http://schemas.microsoft.com/office/word/2006/wordml" xmlns:wps="http://schemas.microsoft.com/office/word/2010/wordprocessingShape" mc:Ignorable="w14 wp14">
+<w:hdr xmlns:wpc="http://schemas.microsoft.com/office/word/2010/wordprocessingCanvas" xmlns:mc="http://schemas.openxmlformats.org/markup-compatibility/2006" xmlns:o="urn:schemas-microsoft-com:office:office" xmlns:r="http://schemas.openxmlformats.org/officeDocument/2006/relationships" xmlns:m="http://schemas.openxmlformats.org/officeDocument/2006/math" xmlns:v="urn:schemas-microsoft-com:vml" xmlns:wp14="http://schemas.microsoft.com/office/word/2010/wordprocessingDrawing" xmlns:wp="http://schemas.openxmlformats.org/drawingml/2006/wordprocessingDrawing" xmlns:w10="urn:schemas-microsoft-com:office:word" xmlns:w="http://schemas.openxmlformats.org/wordprocessingml/2006/main" xmlns:w14="http://schemas.microsoft.com/office/word/2010/wordml" xmlns:wpg="http://schemas.microsoft.com/office/word/2010/wordprocessingGroup" xmlns:wpi="http://schemas.microsoft.com/office/word/2010/wordprocessingInk" xmlns:wne="http://schemas.microsoft.com/office/word/2006/wordml" xmlns:wps="http://schemas.microsoft.com/office/word/2010/wordprocessingShape" mc:Ignorable="w14 wp14">
   <w:p>
     <w:r>
       <w:rPr>
@@ -2094,7 +2187,7 @@
       </w:pPr>
     </w:pPrDefault>
   </w:docDefaults>
-  <w:latentStyles w:defLockedState="0" w:defUIPriority="99" w:defSemiHidden="1" w:defUnhideWhenUsed="1" w:defQFormat="0" w:count="276">
+  <w:latentStyles w:defLockedState="0" w:defUIPriority="99" w:defSemiHidden="1" w:defUnhideWhenUsed="1" w:defQFormat="0" w:count="267">
     <w:lsdException w:name="Normal" w:semiHidden="0" w:uiPriority="0" w:unhideWhenUsed="0" w:qFormat="1"/>
     <w:lsdException w:name="heading 1" w:semiHidden="0" w:uiPriority="9" w:unhideWhenUsed="0" w:qFormat="1"/>
     <w:lsdException w:name="heading 2" w:uiPriority="9" w:qFormat="1"/>
@@ -2121,15 +2214,6 @@
     <w:lsdException w:name="Strong" w:semiHidden="0" w:uiPriority="22" w:unhideWhenUsed="0" w:qFormat="1"/>
     <w:lsdException w:name="Emphasis" w:semiHidden="0" w:uiPriority="20" w:unhideWhenUsed="0" w:qFormat="1"/>
     <w:lsdException w:name="Table Grid" w:semiHidden="0" w:uiPriority="39" w:unhideWhenUsed="0"/>
-    <w:lsdException w:name="Note Level 1" w:semiHidden="0" w:unhideWhenUsed="0"/>
-    <w:lsdException w:name="Note Level 2" w:semiHidden="0" w:unhideWhenUsed="0"/>
-    <w:lsdException w:name="Note Level 3" w:semiHidden="0" w:unhideWhenUsed="0"/>
-    <w:lsdException w:name="Note Level 4" w:semiHidden="0" w:unhideWhenUsed="0"/>
-    <w:lsdException w:name="Note Level 5" w:semiHidden="0" w:unhideWhenUsed="0"/>
-    <w:lsdException w:name="Note Level 6" w:semiHidden="0" w:unhideWhenUsed="0"/>
-    <w:lsdException w:name="Note Level 7" w:semiHidden="0" w:unhideWhenUsed="0"/>
-    <w:lsdException w:name="Note Level 8" w:semiHidden="0" w:unhideWhenUsed="0"/>
-    <w:lsdException w:name="Note Level 9" w:semiHidden="0" w:unhideWhenUsed="0"/>
     <w:lsdException w:name="Placeholder Text" w:unhideWhenUsed="0"/>
     <w:lsdException w:name="No Spacing" w:semiHidden="0" w:uiPriority="1" w:unhideWhenUsed="0" w:qFormat="1"/>
     <w:lsdException w:name="Light Shading" w:semiHidden="0" w:uiPriority="60" w:unhideWhenUsed="0"/>
@@ -2245,7 +2329,7 @@
   <w:style w:type="paragraph" w:default="1" w:styleId="Normal">
     <w:name w:val="Normal"/>
   </w:style>
-  <w:style w:type="paragraph" w:styleId="Heading1">
+  <w:style w:type="paragraph" w:styleId="Ttulo1">
     <w:name w:val="heading 1"/>
     <w:basedOn w:val="Normal"/>
     <w:next w:val="Normal"/>
@@ -2261,7 +2345,7 @@
       <w:szCs w:val="40"/>
     </w:rPr>
   </w:style>
-  <w:style w:type="paragraph" w:styleId="Heading2">
+  <w:style w:type="paragraph" w:styleId="Ttulo2">
     <w:name w:val="heading 2"/>
     <w:basedOn w:val="Normal"/>
     <w:next w:val="Normal"/>
@@ -2277,7 +2361,7 @@
       <w:szCs w:val="32"/>
     </w:rPr>
   </w:style>
-  <w:style w:type="paragraph" w:styleId="Heading3">
+  <w:style w:type="paragraph" w:styleId="Ttulo3">
     <w:name w:val="heading 3"/>
     <w:basedOn w:val="Normal"/>
     <w:next w:val="Normal"/>
@@ -2294,7 +2378,7 @@
       <w:szCs w:val="28"/>
     </w:rPr>
   </w:style>
-  <w:style w:type="paragraph" w:styleId="Heading4">
+  <w:style w:type="paragraph" w:styleId="Ttulo4">
     <w:name w:val="heading 4"/>
     <w:basedOn w:val="Normal"/>
     <w:next w:val="Normal"/>
@@ -2311,7 +2395,7 @@
       <w:szCs w:val="24"/>
     </w:rPr>
   </w:style>
-  <w:style w:type="paragraph" w:styleId="Heading5">
+  <w:style w:type="paragraph" w:styleId="Ttulo5">
     <w:name w:val="heading 5"/>
     <w:basedOn w:val="Normal"/>
     <w:next w:val="Normal"/>
@@ -2326,7 +2410,7 @@
       <w:color w:val="666666"/>
     </w:rPr>
   </w:style>
-  <w:style w:type="paragraph" w:styleId="Heading6">
+  <w:style w:type="paragraph" w:styleId="Ttulo6">
     <w:name w:val="heading 6"/>
     <w:basedOn w:val="Normal"/>
     <w:next w:val="Normal"/>
@@ -2342,13 +2426,13 @@
       <w:color w:val="666666"/>
     </w:rPr>
   </w:style>
-  <w:style w:type="character" w:default="1" w:styleId="DefaultParagraphFont">
+  <w:style w:type="character" w:default="1" w:styleId="Fontepargpadro">
     <w:name w:val="Default Paragraph Font"/>
     <w:uiPriority w:val="1"/>
     <w:semiHidden/>
     <w:unhideWhenUsed/>
   </w:style>
-  <w:style w:type="table" w:default="1" w:styleId="TableNormal">
+  <w:style w:type="table" w:default="1" w:styleId="Tabelanormal">
     <w:name w:val="Normal Table"/>
     <w:uiPriority w:val="99"/>
     <w:semiHidden/>
@@ -2363,7 +2447,7 @@
       </w:tblCellMar>
     </w:tblPr>
   </w:style>
-  <w:style w:type="numbering" w:default="1" w:styleId="NoList">
+  <w:style w:type="numbering" w:default="1" w:styleId="Semlista">
     <w:name w:val="No List"/>
     <w:uiPriority w:val="99"/>
     <w:semiHidden/>
@@ -2380,7 +2464,7 @@
       </w:tblCellMar>
     </w:tblPr>
   </w:style>
-  <w:style w:type="paragraph" w:styleId="Title">
+  <w:style w:type="paragraph" w:styleId="Ttulo">
     <w:name w:val="Title"/>
     <w:basedOn w:val="Normal"/>
     <w:next w:val="Normal"/>
@@ -2395,7 +2479,7 @@
       <w:szCs w:val="52"/>
     </w:rPr>
   </w:style>
-  <w:style w:type="paragraph" w:styleId="Subtitle">
+  <w:style w:type="paragraph" w:styleId="Subttulo">
     <w:name w:val="Subtitle"/>
     <w:basedOn w:val="Normal"/>
     <w:next w:val="Normal"/>
@@ -2441,7 +2525,7 @@
 </file>
 
 <file path=word/stylesWithEffects.xml><?xml version="1.0" encoding="utf-8"?>
-<w:styles xmlns:wpc="http://schemas.microsoft.com/office/word/2010/wordprocessingCanvas" xmlns:mo="http://schemas.microsoft.com/office/mac/office/2008/main" xmlns:mc="http://schemas.openxmlformats.org/markup-compatibility/2006" xmlns:mv="urn:schemas-microsoft-com:mac:vml" xmlns:o="urn:schemas-microsoft-com:office:office" xmlns:r="http://schemas.openxmlformats.org/officeDocument/2006/relationships" xmlns:m="http://schemas.openxmlformats.org/officeDocument/2006/math" xmlns:v="urn:schemas-microsoft-com:vml" xmlns:wp14="http://schemas.microsoft.com/office/word/2010/wordprocessingDrawing" xmlns:wp="http://schemas.openxmlformats.org/drawingml/2006/wordprocessingDrawing" xmlns:w10="urn:schemas-microsoft-com:office:word" xmlns:w="http://schemas.openxmlformats.org/wordprocessingml/2006/main" xmlns:w14="http://schemas.microsoft.com/office/word/2010/wordml" xmlns:wpg="http://schemas.microsoft.com/office/word/2010/wordprocessingGroup" xmlns:wpi="http://schemas.microsoft.com/office/word/2010/wordprocessingInk" xmlns:wne="http://schemas.microsoft.com/office/word/2006/wordml" xmlns:wps="http://schemas.microsoft.com/office/word/2010/wordprocessingShape" mc:Ignorable="w14 wp14">
+<w:styles xmlns:wpc="http://schemas.microsoft.com/office/word/2010/wordprocessingCanvas" xmlns:mc="http://schemas.openxmlformats.org/markup-compatibility/2006" xmlns:o="urn:schemas-microsoft-com:office:office" xmlns:r="http://schemas.openxmlformats.org/officeDocument/2006/relationships" xmlns:m="http://schemas.openxmlformats.org/officeDocument/2006/math" xmlns:v="urn:schemas-microsoft-com:vml" xmlns:wp14="http://schemas.microsoft.com/office/word/2010/wordprocessingDrawing" xmlns:wp="http://schemas.openxmlformats.org/drawingml/2006/wordprocessingDrawing" xmlns:w10="urn:schemas-microsoft-com:office:word" xmlns:w="http://schemas.openxmlformats.org/wordprocessingml/2006/main" xmlns:w14="http://schemas.microsoft.com/office/word/2010/wordml" xmlns:wpg="http://schemas.microsoft.com/office/word/2010/wordprocessingGroup" xmlns:wpi="http://schemas.microsoft.com/office/word/2010/wordprocessingInk" xmlns:wne="http://schemas.microsoft.com/office/word/2006/wordml" xmlns:wps="http://schemas.microsoft.com/office/word/2010/wordprocessingShape" mc:Ignorable="w14 wp14">
   <w:docDefaults>
     <w:rPrDefault>
       <w:rPr>
@@ -2458,7 +2542,7 @@
       </w:pPr>
     </w:pPrDefault>
   </w:docDefaults>
-  <w:latentStyles w:defLockedState="0" w:defUIPriority="99" w:defSemiHidden="1" w:defUnhideWhenUsed="1" w:defQFormat="0" w:count="276">
+  <w:latentStyles w:defLockedState="0" w:defUIPriority="99" w:defSemiHidden="1" w:defUnhideWhenUsed="1" w:defQFormat="0" w:count="267">
     <w:lsdException w:name="Normal" w:semiHidden="0" w:uiPriority="0" w:unhideWhenUsed="0" w:qFormat="1"/>
     <w:lsdException w:name="heading 1" w:semiHidden="0" w:uiPriority="9" w:unhideWhenUsed="0" w:qFormat="1"/>
     <w:lsdException w:name="heading 2" w:uiPriority="9" w:qFormat="1"/>
@@ -2485,15 +2569,6 @@
     <w:lsdException w:name="Strong" w:semiHidden="0" w:uiPriority="22" w:unhideWhenUsed="0" w:qFormat="1"/>
     <w:lsdException w:name="Emphasis" w:semiHidden="0" w:uiPriority="20" w:unhideWhenUsed="0" w:qFormat="1"/>
     <w:lsdException w:name="Table Grid" w:semiHidden="0" w:uiPriority="39" w:unhideWhenUsed="0"/>
-    <w:lsdException w:name="Note Level 1" w:semiHidden="0" w:unhideWhenUsed="0"/>
-    <w:lsdException w:name="Note Level 2" w:semiHidden="0" w:unhideWhenUsed="0"/>
-    <w:lsdException w:name="Note Level 3" w:semiHidden="0" w:unhideWhenUsed="0"/>
-    <w:lsdException w:name="Note Level 4" w:semiHidden="0" w:unhideWhenUsed="0"/>
-    <w:lsdException w:name="Note Level 5" w:semiHidden="0" w:unhideWhenUsed="0"/>
-    <w:lsdException w:name="Note Level 6" w:semiHidden="0" w:unhideWhenUsed="0"/>
-    <w:lsdException w:name="Note Level 7" w:semiHidden="0" w:unhideWhenUsed="0"/>
-    <w:lsdException w:name="Note Level 8" w:semiHidden="0" w:unhideWhenUsed="0"/>
-    <w:lsdException w:name="Note Level 9" w:semiHidden="0" w:unhideWhenUsed="0"/>
     <w:lsdException w:name="Placeholder Text" w:unhideWhenUsed="0"/>
     <w:lsdException w:name="No Spacing" w:semiHidden="0" w:uiPriority="1" w:unhideWhenUsed="0" w:qFormat="1"/>
     <w:lsdException w:name="Light Shading" w:semiHidden="0" w:uiPriority="60" w:unhideWhenUsed="0"/>
@@ -2609,7 +2684,7 @@
   <w:style w:type="paragraph" w:default="1" w:styleId="Normal">
     <w:name w:val="Normal"/>
   </w:style>
-  <w:style w:type="paragraph" w:styleId="Heading1">
+  <w:style w:type="paragraph" w:styleId="Ttulo1">
     <w:name w:val="heading 1"/>
     <w:basedOn w:val="Normal"/>
     <w:next w:val="Normal"/>
@@ -2625,7 +2700,7 @@
       <w:szCs w:val="40"/>
     </w:rPr>
   </w:style>
-  <w:style w:type="paragraph" w:styleId="Heading2">
+  <w:style w:type="paragraph" w:styleId="Ttulo2">
     <w:name w:val="heading 2"/>
     <w:basedOn w:val="Normal"/>
     <w:next w:val="Normal"/>
@@ -2641,7 +2716,7 @@
       <w:szCs w:val="32"/>
     </w:rPr>
   </w:style>
-  <w:style w:type="paragraph" w:styleId="Heading3">
+  <w:style w:type="paragraph" w:styleId="Ttulo3">
     <w:name w:val="heading 3"/>
     <w:basedOn w:val="Normal"/>
     <w:next w:val="Normal"/>
@@ -2658,7 +2733,7 @@
       <w:szCs w:val="28"/>
     </w:rPr>
   </w:style>
-  <w:style w:type="paragraph" w:styleId="Heading4">
+  <w:style w:type="paragraph" w:styleId="Ttulo4">
     <w:name w:val="heading 4"/>
     <w:basedOn w:val="Normal"/>
     <w:next w:val="Normal"/>
@@ -2675,7 +2750,7 @@
       <w:szCs w:val="24"/>
     </w:rPr>
   </w:style>
-  <w:style w:type="paragraph" w:styleId="Heading5">
+  <w:style w:type="paragraph" w:styleId="Ttulo5">
     <w:name w:val="heading 5"/>
     <w:basedOn w:val="Normal"/>
     <w:next w:val="Normal"/>
@@ -2690,7 +2765,7 @@
       <w:color w:val="666666"/>
     </w:rPr>
   </w:style>
-  <w:style w:type="paragraph" w:styleId="Heading6">
+  <w:style w:type="paragraph" w:styleId="Ttulo6">
     <w:name w:val="heading 6"/>
     <w:basedOn w:val="Normal"/>
     <w:next w:val="Normal"/>
@@ -2706,13 +2781,13 @@
       <w:color w:val="666666"/>
     </w:rPr>
   </w:style>
-  <w:style w:type="character" w:default="1" w:styleId="DefaultParagraphFont">
+  <w:style w:type="character" w:default="1" w:styleId="Fontepargpadro">
     <w:name w:val="Default Paragraph Font"/>
     <w:uiPriority w:val="1"/>
     <w:semiHidden/>
     <w:unhideWhenUsed/>
   </w:style>
-  <w:style w:type="table" w:default="1" w:styleId="TableNormal">
+  <w:style w:type="table" w:default="1" w:styleId="Tabelanormal">
     <w:name w:val="Normal Table"/>
     <w:uiPriority w:val="99"/>
     <w:semiHidden/>
@@ -2727,7 +2802,7 @@
       </w:tblCellMar>
     </w:tblPr>
   </w:style>
-  <w:style w:type="numbering" w:default="1" w:styleId="NoList">
+  <w:style w:type="numbering" w:default="1" w:styleId="Semlista">
     <w:name w:val="No List"/>
     <w:uiPriority w:val="99"/>
     <w:semiHidden/>
@@ -2744,7 +2819,7 @@
       </w:tblCellMar>
     </w:tblPr>
   </w:style>
-  <w:style w:type="paragraph" w:styleId="Title">
+  <w:style w:type="paragraph" w:styleId="Ttulo">
     <w:name w:val="Title"/>
     <w:basedOn w:val="Normal"/>
     <w:next w:val="Normal"/>
@@ -2759,7 +2834,7 @@
       <w:szCs w:val="52"/>
     </w:rPr>
   </w:style>
-  <w:style w:type="paragraph" w:styleId="Subtitle">
+  <w:style w:type="paragraph" w:styleId="Subttulo">
     <w:name w:val="Subtitle"/>
     <w:basedOn w:val="Normal"/>
     <w:next w:val="Normal"/>
@@ -3059,7 +3134,7 @@
   <a:extraClrSchemeLst/>
   <a:extLst>
     <a:ext uri="{05A4C25C-085E-4340-85A3-A5531E510DB2}">
-      <thm15:themeFamily xmlns:thm15="http://schemas.microsoft.com/office/thememl/2012/main" xmlns="" name="Office Theme" id="{62F939B6-93AF-4DB8-9C6B-D6C7DFDC589F}" vid="{4A3C46E8-61CC-4603-A589-7422A47A8E4A}"/>
+      <thm15:themeFamily xmlns="" xmlns:thm15="http://schemas.microsoft.com/office/thememl/2012/main" name="Office Theme" id="{62F939B6-93AF-4DB8-9C6B-D6C7DFDC589F}" vid="{4A3C46E8-61CC-4603-A589-7422A47A8E4A}"/>
     </a:ext>
   </a:extLst>
 </a:theme>

</xml_diff>